<commit_message>
add github link in report
</commit_message>
<xml_diff>
--- a/project-acn/گزارش پروژه نهایی.docx
+++ b/project-acn/گزارش پروژه نهایی.docx
@@ -176,37 +176,77 @@
       <w:pPr>
         <w:jc w:val="center"/>
         <w:rPr>
+          <w:rtl/>
+        </w:rPr>
+      </w:pPr>
+      <w:r>
+        <w:rPr>
+          <w:rFonts w:hint="cs"/>
+          <w:rtl/>
+        </w:rPr>
+        <w:t xml:space="preserve">شکل‌های مربوط: شکل </w:t>
+      </w:r>
+      <w:r>
+        <w:t>6(B)</w:t>
+      </w:r>
+      <w:r>
+        <w:rPr>
+          <w:rFonts w:hint="cs"/>
+          <w:rtl/>
+        </w:rPr>
+        <w:t xml:space="preserve"> و </w:t>
+      </w:r>
+      <w:r>
+        <w:t>6(C)</w:t>
+      </w:r>
+      <w:r>
+        <w:rPr>
+          <w:rFonts w:hint="cs"/>
+          <w:rtl/>
+        </w:rPr>
+        <w:t xml:space="preserve"> مقاله‌ی ۱</w:t>
+      </w:r>
+    </w:p>
+    <w:p>
+      <w:pPr>
+        <w:jc w:val="center"/>
+        <w:rPr>
+          <w:rtl/>
+        </w:rPr>
+      </w:pPr>
+    </w:p>
+    <w:p>
+      <w:pPr>
+        <w:jc w:val="center"/>
+        <w:rPr>
+          <w:rtl/>
+        </w:rPr>
+      </w:pPr>
+      <w:r>
+        <w:rPr>
+          <w:rFonts w:hint="cs"/>
+          <w:rtl/>
+        </w:rPr>
+        <w:t>کدمنبع مربوط به این پروژه به طور کامل در لینک زیر قرار داده شده است:</w:t>
+      </w:r>
+    </w:p>
+    <w:p>
+      <w:pPr>
+        <w:jc w:val="center"/>
+        <w:rPr>
           <w:rFonts w:cs="Arial"/>
           <w:rtl/>
         </w:rPr>
       </w:pPr>
-      <w:r>
-        <w:rPr>
-          <w:rFonts w:hint="cs"/>
-          <w:rtl/>
-        </w:rPr>
-        <w:t xml:space="preserve">شکل‌های مربوط: شکل </w:t>
-      </w:r>
-      <w:r>
-        <w:t>6(B)</w:t>
-      </w:r>
-      <w:r>
-        <w:rPr>
-          <w:rFonts w:hint="cs"/>
-          <w:rtl/>
-        </w:rPr>
-        <w:t xml:space="preserve"> و </w:t>
-      </w:r>
-      <w:r>
-        <w:t>6(C)</w:t>
-      </w:r>
-      <w:r>
-        <w:rPr>
-          <w:rFonts w:hint="cs"/>
-          <w:rtl/>
-        </w:rPr>
-        <w:t xml:space="preserve"> مقاله‌ی ۱</w:t>
-      </w:r>
+      <w:hyperlink r:id="rId6" w:history="1">
+        <w:r>
+          <w:rPr>
+            <w:rStyle w:val="Hyperlink"/>
+            <w:rFonts w:cs="Arial"/>
+          </w:rPr>
+          <w:t>https://github.com/Sepand96/CloudsimSDN</w:t>
+        </w:r>
+      </w:hyperlink>
     </w:p>
     <w:p>
       <w:pPr>
@@ -614,7 +654,7 @@
                     <pic:cNvPicPr/>
                   </pic:nvPicPr>
                   <pic:blipFill rotWithShape="1">
-                    <a:blip r:embed="rId6"/>
+                    <a:blip r:embed="rId7"/>
                     <a:srcRect b="7345"/>
                     <a:stretch/>
                   </pic:blipFill>
@@ -823,7 +863,7 @@
                     <pic:cNvPicPr/>
                   </pic:nvPicPr>
                   <pic:blipFill rotWithShape="1">
-                    <a:blip r:embed="rId7"/>
+                    <a:blip r:embed="rId8"/>
                     <a:srcRect b="4910"/>
                     <a:stretch/>
                   </pic:blipFill>
@@ -1077,7 +1117,7 @@
                     <pic:cNvPicPr/>
                   </pic:nvPicPr>
                   <pic:blipFill rotWithShape="1">
-                    <a:blip r:embed="rId8"/>
+                    <a:blip r:embed="rId9"/>
                     <a:srcRect b="7288"/>
                     <a:stretch/>
                   </pic:blipFill>
@@ -1290,7 +1330,7 @@
                     <pic:cNvPicPr/>
                   </pic:nvPicPr>
                   <pic:blipFill>
-                    <a:blip r:embed="rId9"/>
+                    <a:blip r:embed="rId10"/>
                     <a:stretch>
                       <a:fillRect/>
                     </a:stretch>
@@ -1345,7 +1385,7 @@
                     <pic:cNvPicPr/>
                   </pic:nvPicPr>
                   <pic:blipFill>
-                    <a:blip r:embed="rId10"/>
+                    <a:blip r:embed="rId11"/>
                     <a:stretch>
                       <a:fillRect/>
                     </a:stretch>
@@ -1407,7 +1447,7 @@
                     <pic:cNvPicPr/>
                   </pic:nvPicPr>
                   <pic:blipFill rotWithShape="1">
-                    <a:blip r:embed="rId11"/>
+                    <a:blip r:embed="rId12"/>
                     <a:srcRect b="15647"/>
                     <a:stretch/>
                   </pic:blipFill>
@@ -1630,7 +1670,7 @@
                     <pic:cNvPicPr/>
                   </pic:nvPicPr>
                   <pic:blipFill>
-                    <a:blip r:embed="rId12"/>
+                    <a:blip r:embed="rId13"/>
                     <a:stretch>
                       <a:fillRect/>
                     </a:stretch>
@@ -2431,7 +2471,7 @@
                     <pic:cNvPicPr/>
                   </pic:nvPicPr>
                   <pic:blipFill>
-                    <a:blip r:embed="rId13"/>
+                    <a:blip r:embed="rId14"/>
                     <a:stretch>
                       <a:fillRect/>
                     </a:stretch>
@@ -2617,7 +2657,7 @@
                     <pic:cNvPicPr/>
                   </pic:nvPicPr>
                   <pic:blipFill>
-                    <a:blip r:embed="rId14"/>
+                    <a:blip r:embed="rId15"/>
                     <a:stretch>
                       <a:fillRect/>
                     </a:stretch>
@@ -3600,27 +3640,14 @@
         </w:rPr>
         <w:t xml:space="preserve">های این شبیه‌سازی، از فایل‌های ریپازیتوری </w:t>
       </w:r>
-      <w:r>
-        <w:fldChar w:fldCharType="begin"/>
-      </w:r>
-      <w:r>
-        <w:instrText xml:space="preserve"> HYPERLINK "https://github.com/Cloudslab/sfcwikiworkload" </w:instrText>
-      </w:r>
-      <w:r>
-        <w:fldChar w:fldCharType="separate"/>
-      </w:r>
-      <w:r>
-        <w:rPr>
-          <w:rStyle w:val="Hyperlink"/>
-        </w:rPr>
-        <w:t>https://github.com/Cloudslab/sfcwikiworkload</w:t>
-      </w:r>
-      <w:r>
-        <w:rPr>
-          <w:rStyle w:val="Hyperlink"/>
-        </w:rPr>
-        <w:fldChar w:fldCharType="end"/>
-      </w:r>
+      <w:hyperlink r:id="rId16" w:history="1">
+        <w:r>
+          <w:rPr>
+            <w:rStyle w:val="Hyperlink"/>
+          </w:rPr>
+          <w:t>https://github.com/Cloudslab/sfcwikiworkload</w:t>
+        </w:r>
+      </w:hyperlink>
       <w:r>
         <w:rPr>
           <w:rFonts w:hint="cs"/>
@@ -6065,7 +6092,7 @@
                     <pic:cNvPicPr/>
                   </pic:nvPicPr>
                   <pic:blipFill>
-                    <a:blip r:embed="rId15"/>
+                    <a:blip r:embed="rId17"/>
                     <a:stretch>
                       <a:fillRect/>
                     </a:stretch>
@@ -6587,7 +6614,7 @@
             <wp:cNvGraphicFramePr/>
             <a:graphic xmlns:a="http://schemas.openxmlformats.org/drawingml/2006/main">
               <a:graphicData uri="http://schemas.openxmlformats.org/drawingml/2006/chart">
-                <c:chart xmlns:c="http://schemas.openxmlformats.org/drawingml/2006/chart" xmlns:r="http://schemas.openxmlformats.org/officeDocument/2006/relationships" r:id="rId16"/>
+                <c:chart xmlns:c="http://schemas.openxmlformats.org/drawingml/2006/chart" xmlns:r="http://schemas.openxmlformats.org/officeDocument/2006/relationships" r:id="rId18"/>
               </a:graphicData>
             </a:graphic>
           </wp:inline>
@@ -6915,7 +6942,7 @@
             <wp:cNvGraphicFramePr/>
             <a:graphic xmlns:a="http://schemas.openxmlformats.org/drawingml/2006/main">
               <a:graphicData uri="http://schemas.openxmlformats.org/drawingml/2006/chart">
-                <c:chart xmlns:c="http://schemas.openxmlformats.org/drawingml/2006/chart" xmlns:r="http://schemas.openxmlformats.org/officeDocument/2006/relationships" r:id="rId17"/>
+                <c:chart xmlns:c="http://schemas.openxmlformats.org/drawingml/2006/chart" xmlns:r="http://schemas.openxmlformats.org/officeDocument/2006/relationships" r:id="rId19"/>
               </a:graphicData>
             </a:graphic>
           </wp:inline>
@@ -7469,7 +7496,7 @@
             <wp:cNvGraphicFramePr/>
             <a:graphic xmlns:a="http://schemas.openxmlformats.org/drawingml/2006/main">
               <a:graphicData uri="http://schemas.openxmlformats.org/drawingml/2006/chart">
-                <c:chart xmlns:c="http://schemas.openxmlformats.org/drawingml/2006/chart" xmlns:r="http://schemas.openxmlformats.org/officeDocument/2006/relationships" r:id="rId18"/>
+                <c:chart xmlns:c="http://schemas.openxmlformats.org/drawingml/2006/chart" xmlns:r="http://schemas.openxmlformats.org/officeDocument/2006/relationships" r:id="rId20"/>
               </a:graphicData>
             </a:graphic>
           </wp:inline>
@@ -7623,7 +7650,7 @@
             <wp:cNvGraphicFramePr/>
             <a:graphic xmlns:a="http://schemas.openxmlformats.org/drawingml/2006/main">
               <a:graphicData uri="http://schemas.openxmlformats.org/drawingml/2006/chart">
-                <c:chart xmlns:c="http://schemas.openxmlformats.org/drawingml/2006/chart" xmlns:r="http://schemas.openxmlformats.org/officeDocument/2006/relationships" r:id="rId19"/>
+                <c:chart xmlns:c="http://schemas.openxmlformats.org/drawingml/2006/chart" xmlns:r="http://schemas.openxmlformats.org/officeDocument/2006/relationships" r:id="rId21"/>
               </a:graphicData>
             </a:graphic>
           </wp:inline>
@@ -7776,7 +7803,7 @@
             <wp:cNvGraphicFramePr/>
             <a:graphic xmlns:a="http://schemas.openxmlformats.org/drawingml/2006/main">
               <a:graphicData uri="http://schemas.openxmlformats.org/drawingml/2006/chart">
-                <c:chart xmlns:c="http://schemas.openxmlformats.org/drawingml/2006/chart" xmlns:r="http://schemas.openxmlformats.org/officeDocument/2006/relationships" r:id="rId20"/>
+                <c:chart xmlns:c="http://schemas.openxmlformats.org/drawingml/2006/chart" xmlns:r="http://schemas.openxmlformats.org/officeDocument/2006/relationships" r:id="rId22"/>
               </a:graphicData>
             </a:graphic>
           </wp:inline>

</xml_diff>